<commit_message>
Update Pregled rezervisanih termina.docx
</commit_message>
<xml_diff>
--- a/SSU/Pregled rezervisanih termina.docx
+++ b/SSU/Pregled rezervisanih termina.docx
@@ -888,62 +888,6 @@
           <w:pPr>
             <w:pStyle w:val="16"/>
             <w:numPr>
-              <w:ilvl w:val="2"/>
-              <w:numId w:val="1"/>
-            </w:numPr>
-            <w:rPr>
-              <w:sz w:val="24"/>
-            </w:rPr>
-          </w:pPr>
-          <w:r>
-            <w:rPr>
-              <w:sz w:val="24"/>
-            </w:rPr>
-            <w:t xml:space="preserve">Korisnik </w:t>
-          </w:r>
-          <w:r>
-            <w:rPr>
-              <w:sz w:val="24"/>
-              <w:lang w:val="sr-Latn-RS"/>
-            </w:rPr>
-            <w:t>nema rezervisane termine</w:t>
-          </w:r>
-        </w:p>
-        <w:p>
-          <w:pPr>
-            <w:pStyle w:val="16"/>
-            <w:numPr>
-              <w:ilvl w:val="2"/>
-              <w:numId w:val="1"/>
-            </w:numPr>
-            <w:rPr>
-              <w:sz w:val="24"/>
-            </w:rPr>
-          </w:pPr>
-          <w:r>
-            <w:rPr>
-              <w:sz w:val="24"/>
-            </w:rPr>
-            <w:t xml:space="preserve">Korisnik </w:t>
-          </w:r>
-          <w:r>
-            <w:rPr>
-              <w:sz w:val="24"/>
-              <w:lang w:val="sr-Latn-RS"/>
-            </w:rPr>
-            <w:t>otkazuje termin</w:t>
-          </w:r>
-          <w:r>
-            <w:rPr>
-              <w:sz w:val="24"/>
-            </w:rPr>
-            <w:tab/>
-          </w:r>
-        </w:p>
-        <w:p>
-          <w:pPr>
-            <w:pStyle w:val="16"/>
-            <w:numPr>
               <w:ilvl w:val="1"/>
               <w:numId w:val="1"/>
             </w:numPr>
@@ -951,6 +895,8 @@
               <w:sz w:val="24"/>
             </w:rPr>
           </w:pPr>
+          <w:bookmarkStart w:id="0" w:name="_GoBack"/>
+          <w:bookmarkEnd w:id="0"/>
           <w:r>
             <w:rPr>
               <w:sz w:val="24"/>
@@ -1563,8 +1509,6 @@
         </w:rPr>
         <w:t xml:space="preserve"> rezervisao </w:t>
       </w:r>
-      <w:bookmarkStart w:id="0" w:name="_GoBack"/>
-      <w:bookmarkEnd w:id="0"/>
       <w:r>
         <w:rPr>
           <w:lang w:val="sr-Latn-RS"/>
@@ -1703,6 +1647,7 @@
       <w:pPr>
         <w:pStyle w:val="16"/>
         <w:numPr>
+          <w:ilvl w:val="0"/>
           <w:numId w:val="0"/>
         </w:numPr>
         <w:ind w:left="360" w:leftChars="0"/>
@@ -1712,6 +1657,7 @@
       <w:pPr>
         <w:pStyle w:val="16"/>
         <w:numPr>
+          <w:ilvl w:val="0"/>
           <w:numId w:val="0"/>
         </w:numPr>
         <w:ind w:left="360" w:leftChars="0"/>
@@ -1739,6 +1685,7 @@
       <w:pPr>
         <w:pStyle w:val="16"/>
         <w:numPr>
+          <w:ilvl w:val="0"/>
           <w:numId w:val="0"/>
         </w:numPr>
         <w:ind w:left="720" w:leftChars="0"/>
@@ -1764,6 +1711,20 @@
       <w:pPr>
         <w:pStyle w:val="16"/>
         <w:numPr>
+          <w:numId w:val="0"/>
+        </w:numPr>
+        <w:ind w:left="300" w:leftChars="0"/>
+        <w:rPr>
+          <w:rFonts w:hint="default"/>
+          <w:lang w:val="en-US"/>
+        </w:rPr>
+      </w:pPr>
+    </w:p>
+    <w:p>
+      <w:pPr>
+        <w:pStyle w:val="16"/>
+        <w:numPr>
+          <w:ilvl w:val="0"/>
           <w:numId w:val="0"/>
         </w:numPr>
         <w:ind w:left="300" w:leftChars="0"/>

</xml_diff>